<commit_message>
cleaned up, last corrections, submission files
</commit_message>
<xml_diff>
--- a/report/ir-2016-1-report-10-edited.docx
+++ b/report/ir-2016-1-report-10-edited.docx
@@ -187,6 +187,402 @@
       <w:pPr>
         <w:pStyle w:val="normal0"/>
         <w:rPr>
+          <w:lang w:val="en-US"/>
+        </w:rPr>
+      </w:pPr>
+      <w:r>
+        <w:rPr>
+          <w:noProof/>
+          <w:lang w:val="en-US"/>
+        </w:rPr>
+        <w:drawing>
+          <wp:anchor distT="0" distB="0" distL="114300" distR="114300" simplePos="0" relativeHeight="251658240" behindDoc="0" locked="0" layoutInCell="1" allowOverlap="1" wp14:anchorId="2201E8D7" wp14:editId="0BE17925">
+            <wp:simplePos x="0" y="0"/>
+            <wp:positionH relativeFrom="column">
+              <wp:posOffset>1143000</wp:posOffset>
+            </wp:positionH>
+            <wp:positionV relativeFrom="paragraph">
+              <wp:posOffset>354965</wp:posOffset>
+            </wp:positionV>
+            <wp:extent cx="3657600" cy="2743200"/>
+            <wp:effectExtent l="0" t="0" r="0" b="0"/>
+            <wp:wrapTopAndBottom/>
+            <wp:docPr id="1" name="Picture 1" descr="Partition1:Users:loris:git:ir-project1:report:NB_plot.jpg"/>
+            <wp:cNvGraphicFramePr>
+              <a:graphicFrameLocks xmlns:a="http://schemas.openxmlformats.org/drawingml/2006/main" noChangeAspect="1"/>
+            </wp:cNvGraphicFramePr>
+            <a:graphic xmlns:a="http://schemas.openxmlformats.org/drawingml/2006/main">
+              <a:graphicData uri="http://schemas.openxmlformats.org/drawingml/2006/picture">
+                <pic:pic xmlns:pic="http://schemas.openxmlformats.org/drawingml/2006/picture">
+                  <pic:nvPicPr>
+                    <pic:cNvPr id="0" name="Picture 1" descr="Partition1:Users:loris:git:ir-project1:report:NB_plot.jpg"/>
+                    <pic:cNvPicPr>
+                      <a:picLocks noChangeAspect="1" noChangeArrowheads="1"/>
+                    </pic:cNvPicPr>
+                  </pic:nvPicPr>
+                  <pic:blipFill>
+                    <a:blip r:embed="rId8">
+                      <a:extLst>
+                        <a:ext uri="{28A0092B-C50C-407E-A947-70E740481C1C}">
+                          <a14:useLocalDpi xmlns:a14="http://schemas.microsoft.com/office/drawing/2010/main" val="0"/>
+                        </a:ext>
+                      </a:extLst>
+                    </a:blip>
+                    <a:srcRect/>
+                    <a:stretch>
+                      <a:fillRect/>
+                    </a:stretch>
+                  </pic:blipFill>
+                  <pic:spPr bwMode="auto">
+                    <a:xfrm>
+                      <a:off x="0" y="0"/>
+                      <a:ext cx="3657600" cy="2743200"/>
+                    </a:xfrm>
+                    <a:prstGeom prst="rect">
+                      <a:avLst/>
+                    </a:prstGeom>
+                    <a:noFill/>
+                    <a:ln>
+                      <a:noFill/>
+                    </a:ln>
+                  </pic:spPr>
+                </pic:pic>
+              </a:graphicData>
+            </a:graphic>
+            <wp14:sizeRelH relativeFrom="page">
+              <wp14:pctWidth>0</wp14:pctWidth>
+            </wp14:sizeRelH>
+            <wp14:sizeRelV relativeFrom="page">
+              <wp14:pctHeight>0</wp14:pctHeight>
+            </wp14:sizeRelV>
+          </wp:anchor>
+        </w:drawing>
+      </w:r>
+      <w:r>
+        <w:rPr>
+          <w:lang w:val="en-US"/>
+        </w:rPr>
+        <w:t>We were not able to run the algorithm on the full training set, due to memory problems.</w:t>
+      </w:r>
+    </w:p>
+    <w:p>
+      <w:pPr>
+        <w:pStyle w:val="normal0"/>
+        <w:rPr>
+          <w:b/>
+          <w:lang w:val="en-US"/>
+        </w:rPr>
+      </w:pPr>
+      <w:r>
+        <w:rPr>
+          <w:noProof/>
+          <w:lang w:val="en-US"/>
+        </w:rPr>
+        <mc:AlternateContent>
+          <mc:Choice Requires="wps">
+            <w:drawing>
+              <wp:anchor distT="0" distB="0" distL="114300" distR="114300" simplePos="0" relativeHeight="251659264" behindDoc="0" locked="0" layoutInCell="1" allowOverlap="1" wp14:anchorId="67065299" wp14:editId="21286CDC">
+                <wp:simplePos x="0" y="0"/>
+                <wp:positionH relativeFrom="column">
+                  <wp:posOffset>1257300</wp:posOffset>
+                </wp:positionH>
+                <wp:positionV relativeFrom="paragraph">
+                  <wp:posOffset>2913380</wp:posOffset>
+                </wp:positionV>
+                <wp:extent cx="3429000" cy="228600"/>
+                <wp:effectExtent l="0" t="0" r="0" b="0"/>
+                <wp:wrapSquare wrapText="bothSides"/>
+                <wp:docPr id="2" name="Text Box 2"/>
+                <wp:cNvGraphicFramePr/>
+                <a:graphic xmlns:a="http://schemas.openxmlformats.org/drawingml/2006/main">
+                  <a:graphicData uri="http://schemas.microsoft.com/office/word/2010/wordprocessingShape">
+                    <wps:wsp>
+                      <wps:cNvSpPr txBox="1"/>
+                      <wps:spPr>
+                        <a:xfrm>
+                          <a:off x="0" y="0"/>
+                          <a:ext cx="3429000" cy="228600"/>
+                        </a:xfrm>
+                        <a:prstGeom prst="rect">
+                          <a:avLst/>
+                        </a:prstGeom>
+                        <a:noFill/>
+                        <a:ln>
+                          <a:noFill/>
+                        </a:ln>
+                        <a:effectLst/>
+                        <a:extLst>
+                          <a:ext uri="{C572A759-6A51-4108-AA02-DFA0A04FC94B}">
+                            <ma14:wrappingTextBoxFlag xmlns:ma14="http://schemas.microsoft.com/office/mac/drawingml/2011/main"/>
+                          </a:ext>
+                        </a:extLst>
+                      </wps:spPr>
+                      <wps:style>
+                        <a:lnRef idx="0">
+                          <a:schemeClr val="accent1"/>
+                        </a:lnRef>
+                        <a:fillRef idx="0">
+                          <a:schemeClr val="accent1"/>
+                        </a:fillRef>
+                        <a:effectRef idx="0">
+                          <a:schemeClr val="accent1"/>
+                        </a:effectRef>
+                        <a:fontRef idx="minor">
+                          <a:schemeClr val="dk1"/>
+                        </a:fontRef>
+                      </wps:style>
+                      <wps:txbx>
+                        <w:txbxContent>
+                          <w:p>
+                            <w:pPr>
+                              <w:jc w:val="center"/>
+                              <w:rPr>
+                                <w:sz w:val="20"/>
+                                <w:szCs w:val="20"/>
+                              </w:rPr>
+                            </w:pPr>
+                            <w:r>
+                              <w:rPr>
+                                <w:sz w:val="20"/>
+                                <w:szCs w:val="20"/>
+                              </w:rPr>
+                              <w:t>Fig 1: evaluating best threshold for Naive Bayes</w:t>
+                            </w:r>
+                          </w:p>
+                        </w:txbxContent>
+                      </wps:txbx>
+                      <wps:bodyPr rot="0" spcFirstLastPara="0" vertOverflow="overflow" horzOverflow="overflow" vert="horz" wrap="square" lIns="91440" tIns="45720" rIns="91440" bIns="45720" numCol="1" spcCol="0" rtlCol="0" fromWordArt="0" anchor="t" anchorCtr="0" forceAA="0" compatLnSpc="1">
+                        <a:prstTxWarp prst="textNoShape">
+                          <a:avLst/>
+                        </a:prstTxWarp>
+                        <a:noAutofit/>
+                      </wps:bodyPr>
+                    </wps:wsp>
+                  </a:graphicData>
+                </a:graphic>
+                <wp14:sizeRelH relativeFrom="margin">
+                  <wp14:pctWidth>0</wp14:pctWidth>
+                </wp14:sizeRelH>
+                <wp14:sizeRelV relativeFrom="margin">
+                  <wp14:pctHeight>0</wp14:pctHeight>
+                </wp14:sizeRelV>
+              </wp:anchor>
+            </w:drawing>
+          </mc:Choice>
+          <mc:Fallback>
+            <w:pict>
+              <v:shapetype id="_x0000_t202" coordsize="21600,21600" o:spt="202" path="m0,0l0,21600,21600,21600,21600,0xe">
+                <v:stroke joinstyle="miter"/>
+                <v:path gradientshapeok="t" o:connecttype="rect"/>
+              </v:shapetype>
+              <v:shape id="Text Box 2" o:spid="_x0000_s1026" type="#_x0000_t202" style="position:absolute;margin-left:99pt;margin-top:229.4pt;width:270pt;height:18pt;z-index:251659264;visibility:visible;mso-wrap-style:square;mso-width-percent:0;mso-height-percent:0;mso-wrap-distance-left:9pt;mso-wrap-distance-top:0;mso-wrap-distance-right:9pt;mso-wrap-distance-bottom:0;mso-position-horizontal:absolute;mso-position-horizontal-relative:text;mso-position-vertical:absolute;mso-position-vertical-relative:text;mso-width-percent:0;mso-height-percent:0;mso-width-relative:margin;mso-height-relative:margin;v-text-anchor:top" o:gfxdata="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" filled="f" stroked="f">
+                <v:textbox>
+                  <w:txbxContent>
+                    <w:p>
+                      <w:pPr>
+                        <w:jc w:val="center"/>
+                        <w:rPr>
+                          <w:sz w:val="20"/>
+                          <w:szCs w:val="20"/>
+                        </w:rPr>
+                      </w:pPr>
+                      <w:r>
+                        <w:rPr>
+                          <w:sz w:val="20"/>
+                          <w:szCs w:val="20"/>
+                        </w:rPr>
+                        <w:t>Fig 1: evaluating best threshold for Naive Bayes</w:t>
+                      </w:r>
+                    </w:p>
+                  </w:txbxContent>
+                </v:textbox>
+                <w10:wrap type="square"/>
+              </v:shape>
+            </w:pict>
+          </mc:Fallback>
+        </mc:AlternateContent>
+      </w:r>
+    </w:p>
+    <w:p>
+      <w:pPr>
+        <w:pStyle w:val="normal0"/>
+        <w:rPr>
+          <w:b/>
+          <w:lang w:val="en-US"/>
+        </w:rPr>
+      </w:pPr>
+    </w:p>
+    <w:p>
+      <w:pPr>
+        <w:pStyle w:val="normal0"/>
+        <w:rPr>
+          <w:lang w:val="en-US"/>
+        </w:rPr>
+      </w:pPr>
+      <w:r>
+        <w:rPr>
+          <w:lang w:val="en-US"/>
+        </w:rPr>
+        <w:t>We evaluated the performance of Naive Bayes at different thresholds. Within a training set of 1000 news documents and 500 validation documents, it yields the best results at threshold 0.45.</w:t>
+      </w:r>
+    </w:p>
+    <w:p>
+      <w:pPr>
+        <w:pStyle w:val="normal0"/>
+        <w:rPr>
+          <w:b/>
+          <w:lang w:val="en-US"/>
+        </w:rPr>
+      </w:pPr>
+    </w:p>
+    <w:p>
+      <w:pPr>
+        <w:pStyle w:val="normal0"/>
+        <w:rPr>
+          <w:b/>
+          <w:lang w:val="en-US"/>
+        </w:rPr>
+      </w:pPr>
+      <w:r>
+        <w:rPr>
+          <w:b/>
+          <w:lang w:val="en-US"/>
+        </w:rPr>
+        <w:t>Logistic Regression</w:t>
+      </w:r>
+    </w:p>
+    <w:p>
+      <w:pPr>
+        <w:pStyle w:val="normal0"/>
+        <w:rPr>
+          <w:lang w:val="en-US"/>
+        </w:rPr>
+      </w:pPr>
+    </w:p>
+    <w:p>
+      <w:pPr>
+        <w:pStyle w:val="normal0"/>
+        <w:rPr>
+          <w:lang w:val="en-US"/>
+        </w:rPr>
+      </w:pPr>
+      <w:r>
+        <w:rPr>
+          <w:lang w:val="en-US"/>
+        </w:rPr>
+        <w:t xml:space="preserve">Preprocessing: </w:t>
+      </w:r>
+      <w:r>
+        <w:rPr>
+          <w:lang w:val="en-US"/>
+        </w:rPr>
+        <w:t>Stopword Removal</w:t>
+      </w:r>
+      <w:r>
+        <w:rPr>
+          <w:lang w:val="en-US"/>
+        </w:rPr>
+        <w:t xml:space="preserve">, </w:t>
+      </w:r>
+      <w:r>
+        <w:rPr>
+          <w:lang w:val="en-US"/>
+        </w:rPr>
+        <w:t>Porter Stemmer</w:t>
+      </w:r>
+    </w:p>
+    <w:p>
+      <w:pPr>
+        <w:pStyle w:val="normal0"/>
+        <w:rPr>
+          <w:lang w:val="en-US"/>
+        </w:rPr>
+      </w:pPr>
+      <w:r>
+        <w:rPr>
+          <w:lang w:val="en-US"/>
+        </w:rPr>
+        <w:t>Fe</w:t>
+      </w:r>
+      <w:r>
+        <w:rPr>
+          <w:lang w:val="en-US"/>
+        </w:rPr>
+        <w:t>ature Vector: term frequencies</w:t>
+      </w:r>
+    </w:p>
+    <w:p>
+      <w:pPr>
+        <w:pStyle w:val="normal0"/>
+        <w:rPr>
+          <w:lang w:val="en-US"/>
+        </w:rPr>
+      </w:pPr>
+    </w:p>
+    <w:p>
+      <w:pPr>
+        <w:pStyle w:val="normal0"/>
+        <w:rPr>
+          <w:lang w:val="en-US"/>
+        </w:rPr>
+      </w:pPr>
+      <w:r>
+        <w:rPr>
+          <w:lang w:val="en-US"/>
+        </w:rPr>
+        <w:t xml:space="preserve">The approach </w:t>
+      </w:r>
+      <w:r>
+        <w:rPr>
+          <w:lang w:val="en-US"/>
+        </w:rPr>
+        <w:t xml:space="preserve">is again similar to what is on the slides (Text Categorization, Slides 26-30). We reuse code from the tinyIR library to update the gradient and perform (sparse) vector operations. We did the stochastic optimization and choose our samples uniformly random. </w:t>
+      </w:r>
+    </w:p>
+    <w:p>
+      <w:pPr>
+        <w:pStyle w:val="normal0"/>
+        <w:rPr>
+          <w:lang w:val="en-US"/>
+        </w:rPr>
+      </w:pPr>
+      <w:r>
+        <w:rPr>
+          <w:lang w:val="en-US"/>
+        </w:rPr>
+        <w:t xml:space="preserve">We again classify </w:t>
+      </w:r>
+      <w:r>
+        <w:rPr>
+          <w:lang w:val="en-US"/>
+        </w:rPr>
+        <w:t>in</w:t>
+      </w:r>
+      <w:r>
+        <w:rPr>
+          <w:lang w:val="en-US"/>
+        </w:rPr>
+        <w:t xml:space="preserve"> a one-vs-all manner with a g</w:t>
+      </w:r>
+      <w:r>
+        <w:rPr>
+          <w:lang w:val="en-US"/>
+        </w:rPr>
+        <w:t>lobal threshold.</w:t>
+      </w:r>
+    </w:p>
+    <w:p>
+      <w:pPr>
+        <w:pStyle w:val="normal0"/>
+        <w:rPr>
+          <w:lang w:val="en-US"/>
+        </w:rPr>
+      </w:pPr>
+    </w:p>
+    <w:p>
+      <w:pPr>
+        <w:pStyle w:val="normal0"/>
+        <w:rPr>
           <w:i/>
           <w:lang w:val="en-US"/>
         </w:rPr>
@@ -198,8 +594,360 @@
         </w:rPr>
         <w:t>Scores?</w:t>
       </w:r>
+    </w:p>
+    <w:p>
+      <w:pPr>
+        <w:pStyle w:val="normal0"/>
+        <w:rPr>
+          <w:i/>
+          <w:lang w:val="en-US"/>
+        </w:rPr>
+      </w:pPr>
+      <w:r>
+        <w:rPr>
+          <w:lang w:val="en-US"/>
+        </w:rPr>
+        <w:lastRenderedPageBreak/>
+        <w:drawing>
+          <wp:anchor distT="0" distB="0" distL="114300" distR="114300" simplePos="0" relativeHeight="251660288" behindDoc="0" locked="0" layoutInCell="1" allowOverlap="1" wp14:anchorId="67166B47" wp14:editId="6B44AB45">
+            <wp:simplePos x="0" y="0"/>
+            <wp:positionH relativeFrom="column">
+              <wp:posOffset>1257300</wp:posOffset>
+            </wp:positionH>
+            <wp:positionV relativeFrom="paragraph">
+              <wp:posOffset>228600</wp:posOffset>
+            </wp:positionV>
+            <wp:extent cx="3657600" cy="2743200"/>
+            <wp:effectExtent l="0" t="0" r="0" b="0"/>
+            <wp:wrapTopAndBottom/>
+            <wp:docPr id="3" name="Picture 3" descr="Partition1:Users:loris:git:ir-project1:report:LR_plot.jpeg"/>
+            <wp:cNvGraphicFramePr>
+              <a:graphicFrameLocks xmlns:a="http://schemas.openxmlformats.org/drawingml/2006/main" noChangeAspect="1"/>
+            </wp:cNvGraphicFramePr>
+            <a:graphic xmlns:a="http://schemas.openxmlformats.org/drawingml/2006/main">
+              <a:graphicData uri="http://schemas.openxmlformats.org/drawingml/2006/picture">
+                <pic:pic xmlns:pic="http://schemas.openxmlformats.org/drawingml/2006/picture">
+                  <pic:nvPicPr>
+                    <pic:cNvPr id="0" name="Picture 2" descr="Partition1:Users:loris:git:ir-project1:report:LR_plot.jpeg"/>
+                    <pic:cNvPicPr>
+                      <a:picLocks noChangeAspect="1" noChangeArrowheads="1"/>
+                    </pic:cNvPicPr>
+                  </pic:nvPicPr>
+                  <pic:blipFill>
+                    <a:blip r:embed="rId9">
+                      <a:extLst>
+                        <a:ext uri="{28A0092B-C50C-407E-A947-70E740481C1C}">
+                          <a14:useLocalDpi xmlns:a14="http://schemas.microsoft.com/office/drawing/2010/main" val="0"/>
+                        </a:ext>
+                      </a:extLst>
+                    </a:blip>
+                    <a:srcRect/>
+                    <a:stretch>
+                      <a:fillRect/>
+                    </a:stretch>
+                  </pic:blipFill>
+                  <pic:spPr bwMode="auto">
+                    <a:xfrm>
+                      <a:off x="0" y="0"/>
+                      <a:ext cx="3657600" cy="2743200"/>
+                    </a:xfrm>
+                    <a:prstGeom prst="rect">
+                      <a:avLst/>
+                    </a:prstGeom>
+                    <a:noFill/>
+                    <a:ln>
+                      <a:noFill/>
+                    </a:ln>
+                  </pic:spPr>
+                </pic:pic>
+              </a:graphicData>
+            </a:graphic>
+            <wp14:sizeRelH relativeFrom="page">
+              <wp14:pctWidth>0</wp14:pctWidth>
+            </wp14:sizeRelH>
+            <wp14:sizeRelV relativeFrom="page">
+              <wp14:pctHeight>0</wp14:pctHeight>
+            </wp14:sizeRelV>
+          </wp:anchor>
+        </w:drawing>
+      </w:r>
+      <w:r>
+        <w:rPr>
+          <w:i/>
+          <w:lang w:val="en-US"/>
+        </w:rPr>
+        <w:t>Runtime information?</w:t>
+      </w:r>
+    </w:p>
+    <w:p>
+      <w:pPr>
+        <w:pStyle w:val="normal0"/>
+        <w:rPr>
+          <w:lang w:val="en-US"/>
+        </w:rPr>
+      </w:pPr>
+      <w:r>
+        <w:rPr>
+          <w:b/>
+          <w:noProof/>
+          <w:lang w:val="en-US"/>
+        </w:rPr>
+        <mc:AlternateContent>
+          <mc:Choice Requires="wps">
+            <w:drawing>
+              <wp:anchor distT="0" distB="0" distL="114300" distR="114300" simplePos="0" relativeHeight="251661312" behindDoc="0" locked="0" layoutInCell="1" allowOverlap="1" wp14:anchorId="0951B35F" wp14:editId="6629EEE7">
+                <wp:simplePos x="0" y="0"/>
+                <wp:positionH relativeFrom="column">
+                  <wp:posOffset>1257300</wp:posOffset>
+                </wp:positionH>
+                <wp:positionV relativeFrom="paragraph">
+                  <wp:posOffset>2901315</wp:posOffset>
+                </wp:positionV>
+                <wp:extent cx="3771900" cy="342900"/>
+                <wp:effectExtent l="0" t="0" r="0" b="12700"/>
+                <wp:wrapSquare wrapText="bothSides"/>
+                <wp:docPr id="4" name="Text Box 4"/>
+                <wp:cNvGraphicFramePr/>
+                <a:graphic xmlns:a="http://schemas.openxmlformats.org/drawingml/2006/main">
+                  <a:graphicData uri="http://schemas.microsoft.com/office/word/2010/wordprocessingShape">
+                    <wps:wsp>
+                      <wps:cNvSpPr txBox="1"/>
+                      <wps:spPr>
+                        <a:xfrm>
+                          <a:off x="0" y="0"/>
+                          <a:ext cx="3771900" cy="342900"/>
+                        </a:xfrm>
+                        <a:prstGeom prst="rect">
+                          <a:avLst/>
+                        </a:prstGeom>
+                        <a:noFill/>
+                        <a:ln>
+                          <a:noFill/>
+                        </a:ln>
+                        <a:effectLst/>
+                        <a:extLst>
+                          <a:ext uri="{C572A759-6A51-4108-AA02-DFA0A04FC94B}">
+                            <ma14:wrappingTextBoxFlag xmlns:ma14="http://schemas.microsoft.com/office/mac/drawingml/2011/main"/>
+                          </a:ext>
+                        </a:extLst>
+                      </wps:spPr>
+                      <wps:style>
+                        <a:lnRef idx="0">
+                          <a:schemeClr val="accent1"/>
+                        </a:lnRef>
+                        <a:fillRef idx="0">
+                          <a:schemeClr val="accent1"/>
+                        </a:fillRef>
+                        <a:effectRef idx="0">
+                          <a:schemeClr val="accent1"/>
+                        </a:effectRef>
+                        <a:fontRef idx="minor">
+                          <a:schemeClr val="dk1"/>
+                        </a:fontRef>
+                      </wps:style>
+                      <wps:txbx>
+                        <w:txbxContent>
+                          <w:p>
+                            <w:pPr>
+                              <w:jc w:val="center"/>
+                            </w:pPr>
+                            <w:r>
+                              <w:t xml:space="preserve">Fig 2: </w:t>
+                            </w:r>
+                            <w:r>
+                              <w:rPr>
+                                <w:sz w:val="20"/>
+                                <w:szCs w:val="20"/>
+                              </w:rPr>
+                              <w:t>eva</w:t>
+                            </w:r>
+                            <w:r>
+                              <w:rPr>
+                                <w:sz w:val="20"/>
+                                <w:szCs w:val="20"/>
+                              </w:rPr>
+                              <w:t>luating best threshold for Logistic Regression</w:t>
+                            </w:r>
+                          </w:p>
+                        </w:txbxContent>
+                      </wps:txbx>
+                      <wps:bodyPr rot="0" spcFirstLastPara="0" vertOverflow="overflow" horzOverflow="overflow" vert="horz" wrap="square" lIns="91440" tIns="45720" rIns="91440" bIns="45720" numCol="1" spcCol="0" rtlCol="0" fromWordArt="0" anchor="t" anchorCtr="0" forceAA="0" compatLnSpc="1">
+                        <a:prstTxWarp prst="textNoShape">
+                          <a:avLst/>
+                        </a:prstTxWarp>
+                        <a:noAutofit/>
+                      </wps:bodyPr>
+                    </wps:wsp>
+                  </a:graphicData>
+                </a:graphic>
+              </wp:anchor>
+            </w:drawing>
+          </mc:Choice>
+          <mc:Fallback>
+            <w:pict>
+              <v:shape id="Text Box 4" o:spid="_x0000_s1027" type="#_x0000_t202" style="position:absolute;margin-left:99pt;margin-top:228.45pt;width:297pt;height:27pt;z-index:251661312;visibility:visible;mso-wrap-style:square;mso-wrap-distance-left:9pt;mso-wrap-distance-top:0;mso-wrap-distance-right:9pt;mso-wrap-distance-bottom:0;mso-position-horizontal:absolute;mso-position-horizontal-relative:text;mso-position-vertical:absolute;mso-position-vertical-relative:text;v-text-anchor:top" o:gfxdata="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" filled="f" stroked="f">
+                <v:textbox>
+                  <w:txbxContent>
+                    <w:p>
+                      <w:pPr>
+                        <w:jc w:val="center"/>
+                      </w:pPr>
+                      <w:r>
+                        <w:t xml:space="preserve">Fig 2: </w:t>
+                      </w:r>
+                      <w:r>
+                        <w:rPr>
+                          <w:sz w:val="20"/>
+                          <w:szCs w:val="20"/>
+                        </w:rPr>
+                        <w:t>eva</w:t>
+                      </w:r>
+                      <w:r>
+                        <w:rPr>
+                          <w:sz w:val="20"/>
+                          <w:szCs w:val="20"/>
+                        </w:rPr>
+                        <w:t>luating best threshold for Logistic Regression</w:t>
+                      </w:r>
+                    </w:p>
+                  </w:txbxContent>
+                </v:textbox>
+                <w10:wrap type="square"/>
+              </v:shape>
+            </w:pict>
+          </mc:Fallback>
+        </mc:AlternateContent>
+      </w:r>
+    </w:p>
+    <w:p>
+      <w:pPr>
+        <w:pStyle w:val="normal0"/>
+        <w:rPr>
+          <w:lang w:val="en-US"/>
+        </w:rPr>
+      </w:pPr>
+      <w:r>
+        <w:rPr>
+          <w:lang w:val="en-US"/>
+        </w:rPr>
+        <w:t>We also evaluated the performance of Logistic Regression at different thresholds. In the same set up (1000 training, 500 validation docs), it yields the best results also at threshold 0.45.</w:t>
+      </w:r>
+    </w:p>
+    <w:p>
+      <w:pPr>
+        <w:pStyle w:val="normal0"/>
+        <w:rPr>
+          <w:b/>
+          <w:lang w:val="en-US"/>
+        </w:rPr>
+      </w:pPr>
+    </w:p>
+    <w:p>
+      <w:pPr>
+        <w:pStyle w:val="normal0"/>
+        <w:rPr>
+          <w:b/>
+          <w:lang w:val="en-US"/>
+        </w:rPr>
+      </w:pPr>
+    </w:p>
+    <w:p>
+      <w:pPr>
+        <w:pStyle w:val="normal0"/>
+        <w:rPr>
+          <w:b/>
+          <w:lang w:val="en-US"/>
+        </w:rPr>
+      </w:pPr>
       <w:bookmarkStart w:id="0" w:name="_GoBack"/>
       <w:bookmarkEnd w:id="0"/>
+      <w:r>
+        <w:rPr>
+          <w:b/>
+          <w:lang w:val="en-US"/>
+        </w:rPr>
+        <w:t>Support Vector Machine</w:t>
+      </w:r>
+    </w:p>
+    <w:p>
+      <w:pPr>
+        <w:pStyle w:val="normal0"/>
+        <w:rPr>
+          <w:b/>
+          <w:lang w:val="en-US"/>
+        </w:rPr>
+      </w:pPr>
+    </w:p>
+    <w:p>
+      <w:pPr>
+        <w:pStyle w:val="normal0"/>
+        <w:rPr>
+          <w:lang w:val="en-US"/>
+        </w:rPr>
+      </w:pPr>
+      <w:r>
+        <w:rPr>
+          <w:lang w:val="en-US"/>
+        </w:rPr>
+        <w:t>Preprocessing: Stopword Removal, Porter Stemmer</w:t>
+      </w:r>
+    </w:p>
+    <w:p>
+      <w:pPr>
+        <w:pStyle w:val="normal0"/>
+        <w:rPr>
+          <w:lang w:val="en-US"/>
+        </w:rPr>
+      </w:pPr>
+      <w:r>
+        <w:rPr>
+          <w:lang w:val="en-US"/>
+        </w:rPr>
+        <w:t>Feature Vector: term frequencies</w:t>
+      </w:r>
+    </w:p>
+    <w:p>
+      <w:pPr>
+        <w:pStyle w:val="normal0"/>
+        <w:rPr>
+          <w:lang w:val="en-US"/>
+        </w:rPr>
+      </w:pPr>
+    </w:p>
+    <w:p>
+      <w:pPr>
+        <w:pStyle w:val="normal0"/>
+        <w:rPr>
+          <w:lang w:val="en-US"/>
+        </w:rPr>
+      </w:pPr>
+      <w:r>
+        <w:rPr>
+          <w:lang w:val="en-US"/>
+        </w:rPr>
+        <w:t>For the SVM classifier, we implemented linear classifiers without kernel functions. We find our model vectors with the Pegasos algorithm mentioned in the slides.</w:t>
+      </w:r>
+      <w:r>
+        <w:rPr>
+          <w:lang w:val="en-US"/>
+        </w:rPr>
+        <w:t xml:space="preserve"> The classification then is done one-vs-all.</w:t>
+      </w:r>
+      <w:r>
+        <w:rPr>
+          <w:noProof/>
+          <w:lang w:val="en-US"/>
+        </w:rPr>
+        <w:t xml:space="preserve"> </w:t>
+      </w:r>
+    </w:p>
+    <w:p>
+      <w:pPr>
+        <w:pStyle w:val="normal0"/>
+        <w:rPr>
+          <w:lang w:val="en-US"/>
+        </w:rPr>
+      </w:pPr>
     </w:p>
     <w:p>
       <w:pPr>
@@ -214,7 +962,68 @@
           <w:i/>
           <w:lang w:val="en-US"/>
         </w:rPr>
-        <w:t>Runtime information?</w:t>
+        <w:t>Scores</w:t>
+      </w:r>
+    </w:p>
+    <w:p>
+      <w:pPr>
+        <w:pStyle w:val="normal0"/>
+        <w:rPr>
+          <w:lang w:val="en-US"/>
+        </w:rPr>
+      </w:pPr>
+      <w:r>
+        <w:rPr>
+          <w:lang w:val="en-US"/>
+        </w:rPr>
+        <w:t xml:space="preserve">We run our SVM on 1000 training files and evaluated on 1000 validation files. The resulting average F1 score was </w:t>
+      </w:r>
+      <w:r>
+        <w:rPr>
+          <w:lang w:val="en-US"/>
+        </w:rPr>
+        <w:t>0.237</w:t>
+      </w:r>
+      <w:r>
+        <w:rPr>
+          <w:lang w:val="en-US"/>
+        </w:rPr>
+        <w:t>.</w:t>
+      </w:r>
+    </w:p>
+    <w:p>
+      <w:pPr>
+        <w:pStyle w:val="normal0"/>
+        <w:rPr>
+          <w:color w:val="auto"/>
+          <w:lang w:val="en-US"/>
+        </w:rPr>
+      </w:pPr>
+      <w:r>
+        <w:rPr>
+          <w:lang w:val="en-US"/>
+        </w:rPr>
+        <w:t>This took 100 min</w:t>
+      </w:r>
+      <w:r>
+        <w:rPr>
+          <w:lang w:val="en-US"/>
+        </w:rPr>
+        <w:t xml:space="preserve">utes and used about 2GB of memory on an Asus Laptop with </w:t>
+      </w:r>
+      <w:r>
+        <w:rPr>
+          <w:color w:val="auto"/>
+          <w:lang w:val="en-US"/>
+        </w:rPr>
+        <w:t xml:space="preserve">an </w:t>
+      </w:r>
+      <w:r>
+        <w:rPr>
+          <w:color w:val="auto"/>
+          <w:lang w:val="en-US"/>
+        </w:rPr>
+        <w:t>Intel® Core™ i7-4700HQ CPU @ 2.40GHz × 8</w:t>
       </w:r>
     </w:p>
     <w:p>
@@ -225,965 +1034,11 @@
           <w:lang w:val="en-US"/>
         </w:rPr>
       </w:pPr>
-      <w:r>
-        <w:rPr>
-          <w:i/>
-          <w:lang w:val="en-US"/>
-        </w:rPr>
-        <w:t>Plot with varying threshold?</w:t>
-      </w:r>
-    </w:p>
-    <w:p>
-      <w:pPr>
-        <w:pStyle w:val="normal0"/>
-        <w:rPr>
-          <w:lang w:val="en-US"/>
-        </w:rPr>
-      </w:pPr>
-    </w:p>
-    <w:p>
-      <w:pPr>
-        <w:pStyle w:val="normal0"/>
-        <w:rPr>
-          <w:b/>
-          <w:lang w:val="en-US"/>
-        </w:rPr>
-      </w:pPr>
-      <w:r>
-        <w:rPr>
-          <w:b/>
-          <w:lang w:val="en-US"/>
-        </w:rPr>
-        <w:t>Logistic Regression</w:t>
-      </w:r>
-    </w:p>
-    <w:p>
-      <w:pPr>
-        <w:pStyle w:val="normal0"/>
-        <w:rPr>
-          <w:lang w:val="en-US"/>
-        </w:rPr>
-      </w:pPr>
-    </w:p>
-    <w:p>
-      <w:pPr>
-        <w:pStyle w:val="normal0"/>
-        <w:rPr>
-          <w:lang w:val="en-US"/>
-        </w:rPr>
-      </w:pPr>
-      <w:r>
-        <w:rPr>
-          <w:lang w:val="en-US"/>
-        </w:rPr>
-        <w:t xml:space="preserve">Preprocessing: </w:t>
-      </w:r>
-      <w:r>
-        <w:rPr>
-          <w:lang w:val="en-US"/>
-        </w:rPr>
-        <w:t>Stopword Removal</w:t>
-      </w:r>
-      <w:r>
-        <w:rPr>
-          <w:lang w:val="en-US"/>
-        </w:rPr>
-        <w:t xml:space="preserve">, </w:t>
-      </w:r>
-      <w:r>
-        <w:rPr>
-          <w:lang w:val="en-US"/>
-        </w:rPr>
-        <w:t>Porter Stemmer</w:t>
-      </w:r>
-    </w:p>
-    <w:p>
-      <w:pPr>
-        <w:pStyle w:val="normal0"/>
-        <w:rPr>
-          <w:lang w:val="en-US"/>
-        </w:rPr>
-      </w:pPr>
-      <w:r>
-        <w:rPr>
-          <w:lang w:val="en-US"/>
-        </w:rPr>
-        <w:t>Fe</w:t>
-      </w:r>
-      <w:r>
-        <w:rPr>
-          <w:lang w:val="en-US"/>
-        </w:rPr>
-        <w:t>ature Vector: term frequencies</w:t>
-      </w:r>
-    </w:p>
-    <w:p>
-      <w:pPr>
-        <w:pStyle w:val="normal0"/>
-        <w:rPr>
-          <w:lang w:val="en-US"/>
-        </w:rPr>
-      </w:pPr>
-    </w:p>
-    <w:p>
-      <w:pPr>
-        <w:pStyle w:val="normal0"/>
-        <w:rPr>
-          <w:lang w:val="en-US"/>
-        </w:rPr>
-      </w:pPr>
-      <w:r>
-        <w:rPr>
-          <w:lang w:val="en-US"/>
-        </w:rPr>
-        <w:t xml:space="preserve">The approach </w:t>
-      </w:r>
-      <w:r>
-        <w:rPr>
-          <w:lang w:val="en-US"/>
-        </w:rPr>
-        <w:t xml:space="preserve">is again similar to what is on the slides (Text Categorization, Slides 26-30). We reuse code from the tinyIR library to update the gradient and perform (sparse) vector operations. We did the stochastic optimization and choose our samples uniformly random. </w:t>
-      </w:r>
-    </w:p>
-    <w:p>
-      <w:pPr>
-        <w:pStyle w:val="normal0"/>
-        <w:rPr>
-          <w:lang w:val="en-US"/>
-        </w:rPr>
-      </w:pPr>
-      <w:r>
-        <w:rPr>
-          <w:lang w:val="en-US"/>
-        </w:rPr>
-        <w:t xml:space="preserve">We again classify </w:t>
-      </w:r>
-      <w:r>
-        <w:rPr>
-          <w:lang w:val="en-US"/>
-        </w:rPr>
-        <w:t>in</w:t>
-      </w:r>
-      <w:r>
-        <w:rPr>
-          <w:lang w:val="en-US"/>
-        </w:rPr>
-        <w:t xml:space="preserve"> a one-vs-all manner with a g</w:t>
-      </w:r>
-      <w:r>
-        <w:rPr>
-          <w:lang w:val="en-US"/>
-        </w:rPr>
-        <w:t>lobal threshold.</w:t>
-      </w:r>
-    </w:p>
-    <w:p>
-      <w:pPr>
-        <w:pStyle w:val="normal0"/>
-        <w:rPr>
-          <w:lang w:val="en-US"/>
-        </w:rPr>
-      </w:pPr>
-    </w:p>
-    <w:p>
-      <w:pPr>
-        <w:pStyle w:val="normal0"/>
-        <w:rPr>
-          <w:i/>
-          <w:lang w:val="en-US"/>
-        </w:rPr>
-      </w:pPr>
-      <w:r>
-        <w:rPr>
-          <w:i/>
-          <w:lang w:val="en-US"/>
-        </w:rPr>
-        <w:t>Scores?</w:t>
-      </w:r>
-    </w:p>
-    <w:p>
-      <w:pPr>
-        <w:pStyle w:val="normal0"/>
-        <w:rPr>
-          <w:i/>
-          <w:lang w:val="en-US"/>
-        </w:rPr>
-      </w:pPr>
-      <w:r>
-        <w:rPr>
-          <w:i/>
-          <w:lang w:val="en-US"/>
-        </w:rPr>
-        <w:t>Runtime information?</w:t>
-      </w:r>
-    </w:p>
-    <w:p>
-      <w:pPr>
-        <w:pStyle w:val="normal0"/>
-        <w:rPr>
-          <w:i/>
-          <w:lang w:val="en-US"/>
-        </w:rPr>
-      </w:pPr>
-      <w:r>
-        <w:rPr>
-          <w:i/>
-          <w:lang w:val="en-US"/>
-        </w:rPr>
-        <w:t>Plot with varying threshold</w:t>
-      </w:r>
-      <w:r>
-        <w:rPr>
-          <w:i/>
-          <w:lang w:val="en-US"/>
-        </w:rPr>
-        <w:t>/iterations</w:t>
-      </w:r>
-      <w:r>
-        <w:rPr>
-          <w:i/>
-          <w:lang w:val="en-US"/>
-        </w:rPr>
-        <w:t>?</w:t>
-      </w:r>
-    </w:p>
-    <w:p>
-      <w:pPr>
-        <w:pStyle w:val="normal0"/>
-        <w:rPr>
-          <w:lang w:val="en-US"/>
-        </w:rPr>
-      </w:pPr>
-    </w:p>
-    <w:p>
-      <w:pPr>
-        <w:pStyle w:val="normal0"/>
-        <w:rPr>
-          <w:b/>
-          <w:lang w:val="en-US"/>
-        </w:rPr>
-      </w:pPr>
-      <w:r>
-        <w:rPr>
-          <w:b/>
-          <w:lang w:val="en-US"/>
-        </w:rPr>
-        <w:t>Support Vector Machine</w:t>
-      </w:r>
-    </w:p>
-    <w:p>
-      <w:pPr>
-        <w:pStyle w:val="normal0"/>
-        <w:rPr>
-          <w:b/>
-          <w:lang w:val="en-US"/>
-        </w:rPr>
-      </w:pPr>
-    </w:p>
-    <w:p>
-      <w:pPr>
-        <w:pStyle w:val="normal0"/>
-        <w:rPr>
-          <w:lang w:val="en-US"/>
-        </w:rPr>
-      </w:pPr>
-      <w:r>
-        <w:rPr>
-          <w:lang w:val="en-US"/>
-        </w:rPr>
-        <w:t>Preprocessing: Stopword Removal, Porter Stemmer</w:t>
-      </w:r>
-    </w:p>
-    <w:p>
-      <w:pPr>
-        <w:pStyle w:val="normal0"/>
-        <w:rPr>
-          <w:lang w:val="en-US"/>
-        </w:rPr>
-      </w:pPr>
-      <w:r>
-        <w:rPr>
-          <w:lang w:val="en-US"/>
-        </w:rPr>
-        <w:t>Feature Vector: term frequencies</w:t>
-      </w:r>
-    </w:p>
-    <w:p>
-      <w:pPr>
-        <w:pStyle w:val="normal0"/>
-        <w:rPr>
-          <w:lang w:val="en-US"/>
-        </w:rPr>
-      </w:pPr>
-    </w:p>
-    <w:p>
-      <w:pPr>
-        <w:pStyle w:val="normal0"/>
-        <w:rPr>
-          <w:lang w:val="en-US"/>
-        </w:rPr>
-      </w:pPr>
-      <w:r>
-        <w:rPr>
-          <w:lang w:val="en-US"/>
-        </w:rPr>
-        <w:t>For the SVM classifier, we implemented linear classifiers without kernel functions. We find our model vectors with the Pegasos algorithm mentioned in the slides.</w:t>
-      </w:r>
-      <w:r>
-        <w:rPr>
-          <w:lang w:val="en-US"/>
-        </w:rPr>
-        <w:t xml:space="preserve"> The classification then is done one-vs-all.</w:t>
-      </w:r>
-    </w:p>
-    <w:p>
-      <w:pPr>
-        <w:pStyle w:val="normal0"/>
-        <w:rPr>
-          <w:lang w:val="en-US"/>
-        </w:rPr>
-      </w:pPr>
-    </w:p>
-    <w:p>
-      <w:pPr>
-        <w:pStyle w:val="normal0"/>
-        <w:rPr>
-          <w:i/>
-          <w:lang w:val="en-US"/>
-        </w:rPr>
-      </w:pPr>
-      <w:r>
-        <w:rPr>
-          <w:i/>
-          <w:lang w:val="en-US"/>
-        </w:rPr>
-        <w:t>Scores?</w:t>
-      </w:r>
-    </w:p>
-    <w:p>
-      <w:pPr>
-        <w:pStyle w:val="normal0"/>
-        <w:rPr>
-          <w:i/>
-          <w:lang w:val="en-US"/>
-        </w:rPr>
-      </w:pPr>
-      <w:r>
-        <w:rPr>
-          <w:i/>
-          <w:lang w:val="en-US"/>
-        </w:rPr>
-        <w:t>Runtime information?</w:t>
-      </w:r>
-    </w:p>
-    <w:p>
-      <w:pPr>
-        <w:pStyle w:val="normal0"/>
-        <w:rPr>
-          <w:i/>
-          <w:lang w:val="en-US"/>
-        </w:rPr>
-      </w:pPr>
-      <w:r>
-        <w:rPr>
-          <w:i/>
-          <w:lang w:val="en-US"/>
-        </w:rPr>
-        <w:t>Plot with varying iterations/lambda?</w:t>
-      </w:r>
-    </w:p>
-    <w:p>
-      <w:pPr>
-        <w:pStyle w:val="normal0"/>
-        <w:rPr>
-          <w:lang w:val="en-US"/>
-        </w:rPr>
-      </w:pPr>
-    </w:p>
-    <w:p>
-      <w:pPr>
-        <w:pStyle w:val="normal0"/>
-        <w:rPr>
-          <w:lang w:val="en-US"/>
-        </w:rPr>
-      </w:pPr>
-      <w:r>
-        <w:rPr>
-          <w:lang w:val="en-US"/>
-        </w:rPr>
-        <w:t>-------------------------------------------------------------------------------------------------------------------------------</w:t>
-      </w:r>
-    </w:p>
-    <w:p>
-      <w:pPr>
-        <w:pStyle w:val="normal0"/>
-        <w:rPr>
-          <w:b/>
-          <w:lang w:val="en-US"/>
-        </w:rPr>
-      </w:pPr>
-    </w:p>
-    <w:p>
-      <w:pPr>
-        <w:pStyle w:val="normal0"/>
-        <w:rPr>
-          <w:lang w:val="en-US"/>
-        </w:rPr>
-      </w:pPr>
-      <w:r>
-        <w:rPr>
-          <w:sz w:val="25"/>
-          <w:szCs w:val="25"/>
-          <w:lang w:val="en-US"/>
-        </w:rPr>
-        <w:lastRenderedPageBreak/>
-        <w:t>Don't explain the basics and anything you've seen in the lecture</w:t>
-      </w:r>
-    </w:p>
-    <w:p>
-      <w:pPr>
-        <w:pStyle w:val="normal0"/>
-        <w:rPr>
-          <w:lang w:val="en-US"/>
-        </w:rPr>
-      </w:pPr>
-      <w:r>
-        <w:rPr>
-          <w:sz w:val="25"/>
-          <w:szCs w:val="25"/>
-          <w:lang w:val="en-US"/>
-        </w:rPr>
-        <w:t>Describe what you did that is distinctive (e.g. vocabulary pruning)</w:t>
-      </w:r>
-    </w:p>
-    <w:p>
-      <w:pPr>
-        <w:pStyle w:val="normal0"/>
-        <w:rPr>
-          <w:lang w:val="en-US"/>
-        </w:rPr>
-      </w:pPr>
-      <w:r>
-        <w:rPr>
-          <w:sz w:val="25"/>
-          <w:szCs w:val="25"/>
-          <w:lang w:val="en-US"/>
-        </w:rPr>
-        <w:t>Report running time and memory footprint</w:t>
-      </w:r>
-    </w:p>
-    <w:p>
-      <w:pPr>
-        <w:pStyle w:val="normal0"/>
-        <w:rPr>
-          <w:lang w:val="en-US"/>
-        </w:rPr>
-      </w:pPr>
-      <w:r>
-        <w:rPr>
-          <w:sz w:val="25"/>
-          <w:szCs w:val="25"/>
-          <w:lang w:val="en-US"/>
-        </w:rPr>
-        <w:t>Plots of performance changes when varying hyperparameters</w:t>
-      </w:r>
-    </w:p>
-    <w:p>
-      <w:pPr>
-        <w:pStyle w:val="normal0"/>
-        <w:rPr>
-          <w:lang w:val="en-US"/>
-        </w:rPr>
-      </w:pPr>
-      <w:r>
-        <w:rPr>
-          <w:lang w:val="en-US"/>
-        </w:rPr>
-        <w:t>_______________________________________________________________________</w:t>
-      </w:r>
-    </w:p>
-    <w:p>
-      <w:pPr>
-        <w:pStyle w:val="normal0"/>
-        <w:rPr>
-          <w:b/>
-          <w:lang w:val="en-US"/>
-        </w:rPr>
-      </w:pPr>
-    </w:p>
-    <w:p>
-      <w:pPr>
-        <w:pStyle w:val="normal0"/>
-        <w:rPr>
-          <w:lang w:val="en-US"/>
-        </w:rPr>
-      </w:pPr>
-    </w:p>
-    <w:p>
-      <w:pPr>
-        <w:pStyle w:val="normal0"/>
-        <w:rPr>
-          <w:lang w:val="en-US"/>
-        </w:rPr>
-      </w:pPr>
-      <w:r>
-        <w:rPr>
-          <w:shd w:val="clear" w:color="auto" w:fill="FF9900"/>
-          <w:lang w:val="en-US"/>
-        </w:rPr>
-        <w:t>TRY:Kernels for SVM</w:t>
-      </w:r>
-    </w:p>
-    <w:p>
-      <w:pPr>
-        <w:pStyle w:val="normal0"/>
-        <w:rPr>
-          <w:shd w:val="clear" w:color="auto" w:fill="FF9900"/>
-          <w:lang w:val="en-US"/>
-        </w:rPr>
-      </w:pPr>
-      <w:r>
-        <w:rPr>
-          <w:shd w:val="clear" w:color="auto" w:fill="FF9900"/>
-          <w:lang w:val="en-US"/>
-        </w:rPr>
-        <w:t xml:space="preserve">LOOK INTO: Class imbalance for Logistic </w:t>
-      </w:r>
-    </w:p>
-    <w:p>
-      <w:pPr>
-        <w:pStyle w:val="normal0"/>
-        <w:rPr>
-          <w:shd w:val="clear" w:color="auto" w:fill="FF9900"/>
-          <w:lang w:val="en-US"/>
-        </w:rPr>
-      </w:pPr>
-    </w:p>
-    <w:p>
-      <w:pPr>
-        <w:pStyle w:val="normal0"/>
-        <w:rPr>
-          <w:shd w:val="clear" w:color="auto" w:fill="FF9900"/>
-          <w:lang w:val="en-US"/>
-        </w:rPr>
-      </w:pPr>
-    </w:p>
-    <w:p>
-      <w:pPr>
-        <w:pStyle w:val="normal0"/>
-        <w:rPr>
-          <w:lang w:val="en-US"/>
-        </w:rPr>
-      </w:pPr>
-    </w:p>
-    <w:p>
-      <w:pPr>
-        <w:pStyle w:val="normal0"/>
-        <w:rPr>
-          <w:lang w:val="en-US"/>
-        </w:rPr>
-      </w:pPr>
-      <w:r>
-        <w:rPr>
-          <w:lang w:val="en-US"/>
-        </w:rPr>
-        <w:t>As preprocessing for all three approaches, we used a stop word filter (provided) and a Porter stemmer.</w:t>
-      </w:r>
-    </w:p>
-    <w:p>
-      <w:pPr>
-        <w:pStyle w:val="normal0"/>
-        <w:rPr>
-          <w:lang w:val="en-US"/>
-        </w:rPr>
-      </w:pPr>
-    </w:p>
-    <w:p>
-      <w:pPr>
-        <w:pStyle w:val="normal0"/>
-        <w:rPr>
-          <w:lang w:val="en-US"/>
-        </w:rPr>
-      </w:pPr>
-    </w:p>
-    <w:p>
-      <w:pPr>
-        <w:pStyle w:val="normal0"/>
-        <w:rPr>
-          <w:lang w:val="en-US"/>
-        </w:rPr>
-      </w:pPr>
-      <w:r>
-        <w:rPr>
-          <w:lang w:val="en-US"/>
-        </w:rPr>
-        <w:t>For Naive Bayes approach, Laplace smoothing is used.</w:t>
-      </w:r>
-    </w:p>
-    <w:p>
-      <w:pPr>
-        <w:pStyle w:val="normal0"/>
-        <w:rPr>
-          <w:lang w:val="en-US"/>
-        </w:rPr>
-      </w:pPr>
-      <w:r>
-        <w:rPr>
-          <w:lang w:val="en-US"/>
-        </w:rPr>
-        <w:t>The lowest accepted threshold of accepted (W|C) is set to 0.3</w:t>
-      </w:r>
-    </w:p>
-    <w:p>
-      <w:pPr>
-        <w:pStyle w:val="normal0"/>
-        <w:rPr>
-          <w:lang w:val="en-US"/>
-        </w:rPr>
-      </w:pPr>
-      <w:r>
-        <w:rPr>
-          <w:lang w:val="en-US"/>
-        </w:rPr>
-        <w:t xml:space="preserve">On a 1000 test set, it takes 36.909 s to run and  </w:t>
-      </w:r>
-      <w:r>
-        <w:rPr>
-          <w:highlight w:val="red"/>
-          <w:lang w:val="en-US"/>
-        </w:rPr>
-        <w:t>GB</w:t>
-      </w:r>
-      <w:r>
-        <w:rPr>
-          <w:lang w:val="en-US"/>
-        </w:rPr>
-        <w:t xml:space="preserve"> of memory.</w:t>
-      </w:r>
-    </w:p>
-    <w:p>
-      <w:pPr>
-        <w:pStyle w:val="normal0"/>
-        <w:rPr>
-          <w:lang w:val="en-US"/>
-        </w:rPr>
-      </w:pPr>
-      <w:r>
-        <w:rPr>
-          <w:lang w:val="en-US"/>
-        </w:rPr>
-        <w:t xml:space="preserve">After training, the Naive Bayes approach attained a </w:t>
-      </w:r>
-      <w:r>
-        <w:rPr>
-          <w:highlight w:val="red"/>
-          <w:lang w:val="en-US"/>
-        </w:rPr>
-        <w:t xml:space="preserve">F1 score </w:t>
-      </w:r>
-      <w:r>
-        <w:rPr>
-          <w:lang w:val="en-US"/>
-        </w:rPr>
-        <w:t xml:space="preserve">of </w:t>
-      </w:r>
-    </w:p>
-    <w:p>
-      <w:pPr>
-        <w:pStyle w:val="normal0"/>
-        <w:rPr>
-          <w:lang w:val="en-US"/>
-        </w:rPr>
-      </w:pPr>
-      <w:r>
-        <w:rPr>
-          <w:lang w:val="en-US"/>
-        </w:rPr>
-        <w:t>This error is likely to be due to</w:t>
-      </w:r>
-    </w:p>
-    <w:p>
-      <w:pPr>
-        <w:pStyle w:val="normal0"/>
-        <w:rPr>
-          <w:lang w:val="en-US"/>
-        </w:rPr>
-      </w:pPr>
-    </w:p>
-    <w:p>
-      <w:pPr>
-        <w:pStyle w:val="normal0"/>
-        <w:rPr>
-          <w:lang w:val="en-US"/>
-        </w:rPr>
-      </w:pPr>
-      <w:r>
-        <w:rPr>
-          <w:lang w:val="en-US"/>
-        </w:rPr>
-        <w:t xml:space="preserve">For Logistic Regression approach, we chose  one-vs-all instead of a multi-class approach, hence are checking against each potential classifier as a linear classification problem. </w:t>
-      </w:r>
-    </w:p>
-    <w:p>
-      <w:pPr>
-        <w:pStyle w:val="normal0"/>
-        <w:rPr>
-          <w:lang w:val="en-US"/>
-        </w:rPr>
-      </w:pPr>
-      <w:r>
-        <w:rPr>
-          <w:lang w:val="en-US"/>
-        </w:rPr>
-        <w:t>Here, the threshold is set as 0.5</w:t>
-      </w:r>
-    </w:p>
-    <w:p>
-      <w:pPr>
-        <w:pStyle w:val="normal0"/>
-        <w:rPr>
-          <w:lang w:val="en-US"/>
-        </w:rPr>
-      </w:pPr>
-      <w:r>
-        <w:rPr>
-          <w:lang w:val="en-US"/>
-        </w:rPr>
-        <w:t>The iteration is set to 20, and the learning rate at 0.01</w:t>
-      </w:r>
-    </w:p>
-    <w:p>
-      <w:pPr>
-        <w:pStyle w:val="normal0"/>
-        <w:rPr>
-          <w:lang w:val="en-US"/>
-        </w:rPr>
-      </w:pPr>
-      <w:r>
-        <w:rPr>
-          <w:lang w:val="en-US"/>
-        </w:rPr>
-        <w:t>We used the logistic regression function provided by the tinyIR library</w:t>
-      </w:r>
-    </w:p>
-    <w:p>
-      <w:pPr>
-        <w:pStyle w:val="normal0"/>
-        <w:rPr>
-          <w:lang w:val="en-US"/>
-        </w:rPr>
-      </w:pPr>
-      <w:r>
-        <w:rPr>
-          <w:lang w:val="en-US"/>
-        </w:rPr>
-        <w:t xml:space="preserve">On a 1000 test set, it takes 478.536 s to run and </w:t>
-      </w:r>
-      <w:r>
-        <w:rPr>
-          <w:highlight w:val="red"/>
-          <w:lang w:val="en-US"/>
-        </w:rPr>
-        <w:t>GB</w:t>
-      </w:r>
-      <w:r>
-        <w:rPr>
-          <w:lang w:val="en-US"/>
-        </w:rPr>
-        <w:t xml:space="preserve"> of memory.</w:t>
-      </w:r>
-    </w:p>
-    <w:p>
-      <w:pPr>
-        <w:pStyle w:val="normal0"/>
-        <w:rPr>
-          <w:lang w:val="en-US"/>
-        </w:rPr>
-      </w:pPr>
-      <w:r>
-        <w:rPr>
-          <w:lang w:val="en-US"/>
-        </w:rPr>
-        <w:t xml:space="preserve">After training, the Logistic Regression approach attained a </w:t>
-      </w:r>
-      <w:r>
-        <w:rPr>
-          <w:highlight w:val="red"/>
-          <w:lang w:val="en-US"/>
-        </w:rPr>
-        <w:t xml:space="preserve">F1 score </w:t>
-      </w:r>
-      <w:r>
-        <w:rPr>
-          <w:lang w:val="en-US"/>
-        </w:rPr>
-        <w:t xml:space="preserve">of </w:t>
-      </w:r>
-    </w:p>
-    <w:p>
-      <w:pPr>
-        <w:pStyle w:val="normal0"/>
-        <w:rPr>
-          <w:lang w:val="en-US"/>
-        </w:rPr>
-      </w:pPr>
-      <w:r>
-        <w:rPr>
-          <w:lang w:val="en-US"/>
-        </w:rPr>
-        <w:t>This error is likely to be due to</w:t>
-      </w:r>
-    </w:p>
-    <w:p>
-      <w:pPr>
-        <w:pStyle w:val="normal0"/>
-        <w:rPr>
-          <w:lang w:val="en-US"/>
-        </w:rPr>
-      </w:pPr>
-      <w:r>
-        <w:rPr>
-          <w:lang w:val="en-US"/>
-        </w:rPr>
-        <w:t>//question, on line 27, var lR = new LogisticRegression(config, theta, 0.5, 10)</w:t>
-      </w:r>
-    </w:p>
-    <w:p>
-      <w:pPr>
-        <w:pStyle w:val="normal0"/>
-        <w:rPr>
-          <w:lang w:val="en-US"/>
-        </w:rPr>
-      </w:pPr>
-      <w:r>
-        <w:rPr>
-          <w:lang w:val="en-US"/>
-        </w:rPr>
-        <w:t>//the 10 has to be equal test.size instead right?</w:t>
-      </w:r>
-    </w:p>
-    <w:p>
-      <w:pPr>
-        <w:pStyle w:val="normal0"/>
-        <w:rPr>
-          <w:lang w:val="en-US"/>
-        </w:rPr>
-      </w:pPr>
-    </w:p>
-    <w:p>
-      <w:pPr>
-        <w:pStyle w:val="normal0"/>
-        <w:rPr>
-          <w:lang w:val="en-US"/>
-        </w:rPr>
-      </w:pPr>
-      <w:r>
-        <w:rPr>
-          <w:lang w:val="en-US"/>
-        </w:rPr>
-        <w:t>For Support Vector Machine approach,</w:t>
-      </w:r>
-    </w:p>
-    <w:p>
-      <w:pPr>
-        <w:pStyle w:val="normal0"/>
-        <w:rPr>
-          <w:lang w:val="en-US"/>
-        </w:rPr>
-      </w:pPr>
-      <w:r>
-        <w:rPr>
-          <w:lang w:val="en-US"/>
-        </w:rPr>
-        <w:t>Lambda is chosen to be 1.</w:t>
-      </w:r>
-    </w:p>
-    <w:p>
-      <w:pPr>
-        <w:pStyle w:val="normal0"/>
-        <w:rPr>
-          <w:lang w:val="en-US"/>
-        </w:rPr>
-      </w:pPr>
-      <w:r>
-        <w:rPr>
-          <w:lang w:val="en-US"/>
-        </w:rPr>
-        <w:t>The standard linear SVM is used without any kernels functions.</w:t>
-      </w:r>
-    </w:p>
-    <w:p>
-      <w:pPr>
-        <w:pStyle w:val="normal0"/>
-        <w:rPr>
-          <w:lang w:val="en-US"/>
-        </w:rPr>
-      </w:pPr>
-      <w:r>
-        <w:rPr>
-          <w:lang w:val="en-US"/>
-        </w:rPr>
-        <w:t xml:space="preserve">On a 50,000 test set, it takes 29.121 s to run and  </w:t>
-      </w:r>
-      <w:r>
-        <w:rPr>
-          <w:highlight w:val="red"/>
-          <w:lang w:val="en-US"/>
-        </w:rPr>
-        <w:t>GB</w:t>
-      </w:r>
-      <w:r>
-        <w:rPr>
-          <w:lang w:val="en-US"/>
-        </w:rPr>
-        <w:t xml:space="preserve"> of memory.</w:t>
-      </w:r>
-    </w:p>
-    <w:p>
-      <w:pPr>
-        <w:pStyle w:val="normal0"/>
-        <w:rPr>
-          <w:lang w:val="en-US"/>
-        </w:rPr>
-      </w:pPr>
-      <w:r>
-        <w:rPr>
-          <w:lang w:val="en-US"/>
-        </w:rPr>
-        <w:t xml:space="preserve">After training, the Support Vector Machine approach attained a </w:t>
-      </w:r>
-      <w:r>
-        <w:rPr>
-          <w:highlight w:val="red"/>
-          <w:lang w:val="en-US"/>
-        </w:rPr>
-        <w:t xml:space="preserve">F1 score </w:t>
-      </w:r>
-      <w:r>
-        <w:rPr>
-          <w:lang w:val="en-US"/>
-        </w:rPr>
-        <w:t xml:space="preserve">of </w:t>
-      </w:r>
-    </w:p>
-    <w:p>
-      <w:pPr>
-        <w:pStyle w:val="normal0"/>
-        <w:rPr>
-          <w:lang w:val="en-US"/>
-        </w:rPr>
-      </w:pPr>
-      <w:r>
-        <w:rPr>
-          <w:lang w:val="en-US"/>
-        </w:rPr>
-        <w:t>This error is likely to be due to</w:t>
-      </w:r>
     </w:p>
     <w:sectPr>
-      <w:headerReference w:type="default" r:id="rId8"/>
-      <w:footerReference w:type="even" r:id="rId9"/>
-      <w:footerReference w:type="default" r:id="rId10"/>
+      <w:headerReference w:type="default" r:id="rId10"/>
+      <w:footerReference w:type="even" r:id="rId11"/>
+      <w:footerReference w:type="default" r:id="rId12"/>
       <w:pgSz w:w="12240" w:h="15840"/>
       <w:pgMar w:top="1440" w:right="1440" w:bottom="1440" w:left="1440" w:header="720" w:footer="720" w:gutter="0"/>
       <w:pgNumType w:start="1"/>
@@ -1289,7 +1144,7 @@
         <w:rStyle w:val="PageNumber"/>
         <w:noProof/>
       </w:rPr>
-      <w:t>1</w:t>
+      <w:t>2</w:t>
     </w:r>
     <w:r>
       <w:rPr>
@@ -1340,13 +1195,7 @@
       <w:jc w:val="center"/>
     </w:pPr>
     <w:r>
-      <w:t>G</w:t>
-    </w:r>
-    <w:r>
-      <w:t xml:space="preserve">roup </w:t>
-    </w:r>
-    <w:r>
-      <w:t>10</w:t>
+      <w:t>Group 10</w:t>
     </w:r>
     <w:r>
       <w:tab/>
@@ -1967,6 +1816,36 @@
     <w:unhideWhenUsed/>
     <w:rsid w:val="008B0153"/>
   </w:style>
+  <w:style w:type="paragraph" w:styleId="BalloonText">
+    <w:name w:val="Balloon Text"/>
+    <w:basedOn w:val="Normal"/>
+    <w:link w:val="BalloonTextChar"/>
+    <w:uiPriority w:val="99"/>
+    <w:semiHidden/>
+    <w:unhideWhenUsed/>
+    <w:rsid w:val="0038725D"/>
+    <w:pPr>
+      <w:spacing w:line="240" w:lineRule="auto"/>
+    </w:pPr>
+    <w:rPr>
+      <w:rFonts w:ascii="Lucida Grande" w:hAnsi="Lucida Grande"/>
+      <w:sz w:val="18"/>
+      <w:szCs w:val="18"/>
+    </w:rPr>
+  </w:style>
+  <w:style w:type="character" w:customStyle="1" w:styleId="BalloonTextChar">
+    <w:name w:val="Balloon Text Char"/>
+    <w:basedOn w:val="DefaultParagraphFont"/>
+    <w:link w:val="BalloonText"/>
+    <w:uiPriority w:val="99"/>
+    <w:semiHidden/>
+    <w:rsid w:val="0038725D"/>
+    <w:rPr>
+      <w:rFonts w:ascii="Lucida Grande" w:hAnsi="Lucida Grande"/>
+      <w:sz w:val="18"/>
+      <w:szCs w:val="18"/>
+    </w:rPr>
+  </w:style>
 </w:styles>
 </file>
 
@@ -2340,6 +2219,36 @@
     <w:semiHidden/>
     <w:unhideWhenUsed/>
     <w:rsid w:val="008B0153"/>
+  </w:style>
+  <w:style w:type="paragraph" w:styleId="BalloonText">
+    <w:name w:val="Balloon Text"/>
+    <w:basedOn w:val="Normal"/>
+    <w:link w:val="BalloonTextChar"/>
+    <w:uiPriority w:val="99"/>
+    <w:semiHidden/>
+    <w:unhideWhenUsed/>
+    <w:rsid w:val="0038725D"/>
+    <w:pPr>
+      <w:spacing w:line="240" w:lineRule="auto"/>
+    </w:pPr>
+    <w:rPr>
+      <w:rFonts w:ascii="Lucida Grande" w:hAnsi="Lucida Grande"/>
+      <w:sz w:val="18"/>
+      <w:szCs w:val="18"/>
+    </w:rPr>
+  </w:style>
+  <w:style w:type="character" w:customStyle="1" w:styleId="BalloonTextChar">
+    <w:name w:val="Balloon Text Char"/>
+    <w:basedOn w:val="DefaultParagraphFont"/>
+    <w:link w:val="BalloonText"/>
+    <w:uiPriority w:val="99"/>
+    <w:semiHidden/>
+    <w:rsid w:val="0038725D"/>
+    <w:rPr>
+      <w:rFonts w:ascii="Lucida Grande" w:hAnsi="Lucida Grande"/>
+      <w:sz w:val="18"/>
+      <w:szCs w:val="18"/>
+    </w:rPr>
   </w:style>
 </w:styles>
 </file>

</xml_diff>